<commit_message>
Added and finished chart.js integration
</commit_message>
<xml_diff>
--- a/Testing/Test Plan.docx
+++ b/Testing/Test Plan.docx
@@ -992,7 +992,7 @@
         <w:rPr>
           <w:rFonts w:ascii="Avenir LT Std 45 Book" w:eastAsia="Arial Unicode MS" w:hAnsi="Avenir LT Std 45 Book" w:cs="Arial Unicode MS"/>
         </w:rPr>
-        <w:t xml:space="preserve"> High-Level </w:t>
+        <w:t xml:space="preserve"> </w:t>
       </w:r>
       <w:r>
         <w:rPr>
@@ -1032,7 +1032,7 @@
         <w:rPr>
           <w:rFonts w:ascii="Avenir LT Std 45 Book" w:eastAsia="Arial Unicode MS" w:hAnsi="Avenir LT Std 45 Book" w:cs="Arial Unicode MS"/>
         </w:rPr>
-        <w:t xml:space="preserve"> High-Level </w:t>
+        <w:t xml:space="preserve"> </w:t>
       </w:r>
       <w:r>
         <w:rPr>
@@ -1080,7 +1080,15 @@
         <w:rPr>
           <w:rFonts w:ascii="Avenir LT Std 45 Book" w:eastAsia="Arial Unicode MS" w:hAnsi="Avenir LT Std 45 Book" w:cs="Arial Unicode MS"/>
         </w:rPr>
-        <w:t xml:space="preserve"> in the testing process</w:t>
+        <w:t xml:space="preserve"> in the testing </w:t>
+      </w:r>
+      <w:bookmarkStart w:id="4" w:name="_GoBack"/>
+      <w:bookmarkEnd w:id="4"/>
+      <w:r>
+        <w:rPr>
+          <w:rFonts w:ascii="Avenir LT Std 45 Book" w:eastAsia="Arial Unicode MS" w:hAnsi="Avenir LT Std 45 Book" w:cs="Arial Unicode MS"/>
+        </w:rPr>
+        <w:t>process</w:t>
       </w:r>
       <w:r>
         <w:rPr>
@@ -1107,7 +1115,7 @@
         <w:rPr>
           <w:rFonts w:ascii="Avenir LT Std 45 Book" w:eastAsia="Arial Unicode MS" w:hAnsi="Avenir LT Std 45 Book" w:cs="Arial Unicode MS"/>
         </w:rPr>
-        <w:t xml:space="preserve"> High-Level </w:t>
+        <w:t xml:space="preserve"> </w:t>
       </w:r>
       <w:r>
         <w:rPr>
@@ -1170,7 +1178,7 @@
         <w:rPr>
           <w:rFonts w:ascii="Avenir LT Std 45 Book" w:eastAsia="Arial Unicode MS" w:hAnsi="Avenir LT Std 45 Book" w:cs="Arial Unicode MS"/>
         </w:rPr>
-        <w:t xml:space="preserve"> High-Level </w:t>
+        <w:t xml:space="preserve"> </w:t>
       </w:r>
       <w:r>
         <w:rPr>
@@ -1237,7 +1245,7 @@
           <w:rFonts w:ascii="Avenir LT Std 45 Book" w:hAnsi="Avenir LT Std 45 Book"/>
         </w:rPr>
       </w:pPr>
-      <w:bookmarkStart w:id="4" w:name="_Toc509407211"/>
+      <w:bookmarkStart w:id="5" w:name="_Toc509407211"/>
       <w:r>
         <w:rPr>
           <w:rFonts w:ascii="Avenir LT Std 45 Book" w:eastAsia="Arial Unicode MS" w:hAnsi="Avenir LT Std 45 Book" w:cs="Arial Unicode MS"/>
@@ -1268,7 +1276,7 @@
         </w:rPr>
         <w:t>Exclusions</w:t>
       </w:r>
-      <w:bookmarkEnd w:id="4"/>
+      <w:bookmarkEnd w:id="5"/>
       <w:r>
         <w:rPr>
           <w:rFonts w:ascii="Avenir LT Std 45 Book" w:eastAsia="Arial Unicode MS" w:hAnsi="Avenir LT Std 45 Book" w:cs="Arial Unicode MS"/>
@@ -1405,7 +1413,7 @@
           <w:rFonts w:ascii="Avenir LT Std 45 Book" w:eastAsia="Arial Unicode MS" w:hAnsi="Avenir LT Std 45 Book" w:cs="Arial Unicode MS"/>
         </w:rPr>
       </w:pPr>
-      <w:bookmarkStart w:id="5" w:name="_Toc509407212"/>
+      <w:bookmarkStart w:id="6" w:name="_Toc509407212"/>
       <w:r>
         <w:rPr>
           <w:rFonts w:ascii="Avenir LT Std 45 Book" w:eastAsia="Arial Unicode MS" w:hAnsi="Avenir LT Std 45 Book" w:cs="Arial Unicode MS"/>
@@ -1436,7 +1444,7 @@
         </w:rPr>
         <w:t>Test Tools</w:t>
       </w:r>
-      <w:bookmarkEnd w:id="5"/>
+      <w:bookmarkEnd w:id="6"/>
       <w:r>
         <w:rPr>
           <w:rFonts w:ascii="Avenir LT Std 45 Book" w:eastAsia="Arial Unicode MS" w:hAnsi="Avenir LT Std 45 Book" w:cs="Arial Unicode MS"/>
@@ -1500,7 +1508,7 @@
           <w:rFonts w:ascii="Avenir LT Std 45 Book" w:hAnsi="Avenir LT Std 45 Book"/>
         </w:rPr>
       </w:pPr>
-      <w:bookmarkStart w:id="6" w:name="_Toc509407213"/>
+      <w:bookmarkStart w:id="7" w:name="_Toc509407213"/>
       <w:r>
         <w:rPr>
           <w:rFonts w:ascii="Avenir LT Std 45 Book" w:eastAsia="Arial Unicode MS" w:hAnsi="Avenir LT Std 45 Book" w:cs="Arial Unicode MS"/>
@@ -1526,15 +1534,13 @@
         </w:rPr>
         <w:t xml:space="preserve"> - </w:t>
       </w:r>
-      <w:bookmarkStart w:id="7" w:name="_GoBack"/>
+      <w:r>
+        <w:rPr>
+          <w:rFonts w:ascii="Avenir LT Std 45 Book" w:eastAsia="Arial Unicode MS" w:hAnsi="Avenir LT Std 45 Book" w:cs="Arial Unicode MS"/>
+        </w:rPr>
+        <w:t>Test Plan Work Log</w:t>
+      </w:r>
       <w:bookmarkEnd w:id="7"/>
-      <w:r>
-        <w:rPr>
-          <w:rFonts w:ascii="Avenir LT Std 45 Book" w:eastAsia="Arial Unicode MS" w:hAnsi="Avenir LT Std 45 Book" w:cs="Arial Unicode MS"/>
-        </w:rPr>
-        <w:t>Test Plan Work Log</w:t>
-      </w:r>
-      <w:bookmarkEnd w:id="6"/>
       <w:r>
         <w:rPr>
           <w:rFonts w:ascii="Avenir LT Std 45 Book" w:eastAsia="Arial Unicode MS" w:hAnsi="Avenir LT Std 45 Book" w:cs="Arial Unicode MS"/>
@@ -5528,7 +5534,7 @@
 </file>
 
 <file path=customXml/itemProps1.xml><?xml version="1.0" encoding="utf-8"?>
-<ds:datastoreItem xmlns:ds="http://schemas.openxmlformats.org/officeDocument/2006/customXml" ds:itemID="{A8CBBFDD-70DE-45FA-B6F3-E804A26AB1D8}">
+<ds:datastoreItem xmlns:ds="http://schemas.openxmlformats.org/officeDocument/2006/customXml" ds:itemID="{301C8DE2-1BE1-430C-A0BE-42B27691DBBE}">
   <ds:schemaRefs>
     <ds:schemaRef ds:uri="http://schemas.openxmlformats.org/officeDocument/2006/bibliography"/>
   </ds:schemaRefs>

</xml_diff>

<commit_message>
Added home test cases
</commit_message>
<xml_diff>
--- a/Testing/Test Plan.docx
+++ b/Testing/Test Plan.docx
@@ -1080,15 +1080,7 @@
         <w:rPr>
           <w:rFonts w:ascii="Avenir LT Std 45 Book" w:eastAsia="Arial Unicode MS" w:hAnsi="Avenir LT Std 45 Book" w:cs="Arial Unicode MS"/>
         </w:rPr>
-        <w:t xml:space="preserve"> in the testing </w:t>
-      </w:r>
-      <w:bookmarkStart w:id="4" w:name="_GoBack"/>
-      <w:bookmarkEnd w:id="4"/>
-      <w:r>
-        <w:rPr>
-          <w:rFonts w:ascii="Avenir LT Std 45 Book" w:eastAsia="Arial Unicode MS" w:hAnsi="Avenir LT Std 45 Book" w:cs="Arial Unicode MS"/>
-        </w:rPr>
-        <w:t>process</w:t>
+        <w:t xml:space="preserve"> in the testing process</w:t>
       </w:r>
       <w:r>
         <w:rPr>
@@ -1245,7 +1237,7 @@
           <w:rFonts w:ascii="Avenir LT Std 45 Book" w:hAnsi="Avenir LT Std 45 Book"/>
         </w:rPr>
       </w:pPr>
-      <w:bookmarkStart w:id="5" w:name="_Toc509407211"/>
+      <w:bookmarkStart w:id="4" w:name="_Toc509407211"/>
       <w:r>
         <w:rPr>
           <w:rFonts w:ascii="Avenir LT Std 45 Book" w:eastAsia="Arial Unicode MS" w:hAnsi="Avenir LT Std 45 Book" w:cs="Arial Unicode MS"/>
@@ -1276,7 +1268,7 @@
         </w:rPr>
         <w:t>Exclusions</w:t>
       </w:r>
-      <w:bookmarkEnd w:id="5"/>
+      <w:bookmarkEnd w:id="4"/>
       <w:r>
         <w:rPr>
           <w:rFonts w:ascii="Avenir LT Std 45 Book" w:eastAsia="Arial Unicode MS" w:hAnsi="Avenir LT Std 45 Book" w:cs="Arial Unicode MS"/>
@@ -1321,24 +1313,6 @@
       </w:pPr>
       <w:r>
         <w:rPr>
-          <w:rFonts w:ascii="Avenir LT Std 45 Book" w:hAnsi="Avenir LT Std 45 Book"/>
-        </w:rPr>
-        <w:t>Errors in the system (e.g. Hyperlinks or Input Validation)</w:t>
-      </w:r>
-    </w:p>
-    <w:p>
-      <w:pPr>
-        <w:pStyle w:val="Body"/>
-        <w:numPr>
-          <w:ilvl w:val="0"/>
-          <w:numId w:val="3"/>
-        </w:numPr>
-        <w:rPr>
-          <w:rFonts w:ascii="Avenir LT Std 45 Book" w:eastAsia="Arial Unicode MS" w:hAnsi="Avenir LT Std 45 Book" w:cs="Arial Unicode MS"/>
-        </w:rPr>
-      </w:pPr>
-      <w:r>
-        <w:rPr>
           <w:rFonts w:ascii="Avenir LT Std 45 Book" w:eastAsia="Arial Unicode MS" w:hAnsi="Avenir LT Std 45 Book" w:cs="Arial Unicode MS"/>
         </w:rPr>
         <w:t>Malicious intent such as:</w:t>
@@ -1413,7 +1387,7 @@
           <w:rFonts w:ascii="Avenir LT Std 45 Book" w:eastAsia="Arial Unicode MS" w:hAnsi="Avenir LT Std 45 Book" w:cs="Arial Unicode MS"/>
         </w:rPr>
       </w:pPr>
-      <w:bookmarkStart w:id="6" w:name="_Toc509407212"/>
+      <w:bookmarkStart w:id="5" w:name="_Toc509407212"/>
       <w:r>
         <w:rPr>
           <w:rFonts w:ascii="Avenir LT Std 45 Book" w:eastAsia="Arial Unicode MS" w:hAnsi="Avenir LT Std 45 Book" w:cs="Arial Unicode MS"/>
@@ -1444,44 +1418,58 @@
         </w:rPr>
         <w:t>Test Tools</w:t>
       </w:r>
+      <w:bookmarkEnd w:id="5"/>
+      <w:r>
+        <w:rPr>
+          <w:rFonts w:ascii="Avenir LT Std 45 Book" w:eastAsia="Arial Unicode MS" w:hAnsi="Avenir LT Std 45 Book" w:cs="Arial Unicode MS"/>
+        </w:rPr>
+        <w:t xml:space="preserve"> </w:t>
+      </w:r>
+    </w:p>
+    <w:p>
+      <w:pPr>
+        <w:pStyle w:val="Body"/>
+        <w:rPr>
+          <w:rFonts w:ascii="Avenir LT Std 45 Book" w:eastAsia="Arial Unicode MS" w:hAnsi="Avenir LT Std 45 Book" w:cs="Arial Unicode MS"/>
+        </w:rPr>
+      </w:pPr>
+      <w:r>
+        <w:rPr>
+          <w:rFonts w:ascii="Avenir LT Std 45 Book" w:eastAsia="Arial Unicode MS" w:hAnsi="Avenir LT Std 45 Book" w:cs="Arial Unicode MS"/>
+        </w:rPr>
+        <w:t>As I will be using Visual Studio</w:t>
+      </w:r>
+      <w:r>
+        <w:rPr>
+          <w:rFonts w:ascii="Avenir LT Std 45 Book" w:eastAsia="Arial Unicode MS" w:hAnsi="Avenir LT Std 45 Book" w:cs="Arial Unicode MS"/>
+        </w:rPr>
+        <w:t xml:space="preserve"> 2017</w:t>
+      </w:r>
+      <w:r>
+        <w:rPr>
+          <w:rFonts w:ascii="Avenir LT Std 45 Book" w:eastAsia="Arial Unicode MS" w:hAnsi="Avenir LT Std 45 Book" w:cs="Arial Unicode MS"/>
+        </w:rPr>
+        <w:t xml:space="preserve"> as my Integrated Development Environment, I will be using the inbuilt debugger for my testing along with </w:t>
+      </w:r>
+      <w:r>
+        <w:rPr>
+          <w:rFonts w:ascii="Avenir LT Std 45 Book" w:eastAsia="Arial Unicode MS" w:hAnsi="Avenir LT Std 45 Book" w:cs="Arial Unicode MS"/>
+        </w:rPr>
+        <w:t>Chrome</w:t>
+      </w:r>
+      <w:r>
+        <w:rPr>
+          <w:rFonts w:ascii="Avenir LT Std 45 Book" w:eastAsia="Arial Unicode MS" w:hAnsi="Avenir LT Std 45 Book" w:cs="Arial Unicode MS"/>
+        </w:rPr>
+        <w:t xml:space="preserve"> web browser</w:t>
+      </w:r>
+      <w:bookmarkStart w:id="6" w:name="_GoBack"/>
       <w:bookmarkEnd w:id="6"/>
       <w:r>
         <w:rPr>
           <w:rFonts w:ascii="Avenir LT Std 45 Book" w:eastAsia="Arial Unicode MS" w:hAnsi="Avenir LT Std 45 Book" w:cs="Arial Unicode MS"/>
         </w:rPr>
-        <w:t xml:space="preserve"> </w:t>
-      </w:r>
-    </w:p>
-    <w:p>
-      <w:pPr>
-        <w:pStyle w:val="Body"/>
-        <w:rPr>
-          <w:rFonts w:ascii="Avenir LT Std 45 Book" w:eastAsia="Arial Unicode MS" w:hAnsi="Avenir LT Std 45 Book" w:cs="Arial Unicode MS"/>
-        </w:rPr>
-      </w:pPr>
-      <w:r>
-        <w:rPr>
-          <w:rFonts w:ascii="Avenir LT Std 45 Book" w:eastAsia="Arial Unicode MS" w:hAnsi="Avenir LT Std 45 Book" w:cs="Arial Unicode MS"/>
-        </w:rPr>
-        <w:t>As I will be using Visual Studio</w:t>
-      </w:r>
-      <w:r>
-        <w:rPr>
-          <w:rFonts w:ascii="Avenir LT Std 45 Book" w:eastAsia="Arial Unicode MS" w:hAnsi="Avenir LT Std 45 Book" w:cs="Arial Unicode MS"/>
-        </w:rPr>
-        <w:t xml:space="preserve"> 2017</w:t>
-      </w:r>
-      <w:r>
-        <w:rPr>
-          <w:rFonts w:ascii="Avenir LT Std 45 Book" w:eastAsia="Arial Unicode MS" w:hAnsi="Avenir LT Std 45 Book" w:cs="Arial Unicode MS"/>
-        </w:rPr>
-        <w:t xml:space="preserve"> as my Integrated Development Environment, I will be using the inbuilt debugger for my testing along with </w:t>
-      </w:r>
-      <w:r>
-        <w:rPr>
-          <w:rFonts w:ascii="Avenir LT Std 45 Book" w:eastAsia="Arial Unicode MS" w:hAnsi="Avenir LT Std 45 Book" w:cs="Arial Unicode MS"/>
-        </w:rPr>
-        <w:t>Chrome to be able test all my requirements.</w:t>
+        <w:t xml:space="preserve"> to be able test all my requirements.</w:t>
       </w:r>
     </w:p>
     <w:p>
@@ -5534,7 +5522,7 @@
 </file>
 
 <file path=customXml/itemProps1.xml><?xml version="1.0" encoding="utf-8"?>
-<ds:datastoreItem xmlns:ds="http://schemas.openxmlformats.org/officeDocument/2006/customXml" ds:itemID="{301C8DE2-1BE1-430C-A0BE-42B27691DBBE}">
+<ds:datastoreItem xmlns:ds="http://schemas.openxmlformats.org/officeDocument/2006/customXml" ds:itemID="{9379A964-FBB3-4406-83C1-F344E5E86A11}">
   <ds:schemaRefs>
     <ds:schemaRef ds:uri="http://schemas.openxmlformats.org/officeDocument/2006/bibliography"/>
   </ds:schemaRefs>

</xml_diff>